<commit_message>
Update API for product 80 % + Testing base64 img for android
Developed API for product and test loading base64 image to ImageView
</commit_message>
<xml_diff>
--- a/Documents/API planning.docx
+++ b/Documents/API planning.docx
@@ -704,6 +704,83 @@
           <w:szCs w:val="24"/>
         </w:rPr>
         <w:t xml:space="preserve">Wish list (if have time): </w:t>
+      </w:r>
+    </w:p>
+    <w:p>
+      <w:pPr>
+        <w:pStyle w:val="ListParagraph"/>
+        <w:numPr>
+          <w:ilvl w:val="2"/>
+          <w:numId w:val="1"/>
+        </w:numPr>
+        <w:rPr>
+          <w:sz w:val="24"/>
+          <w:szCs w:val="24"/>
+        </w:rPr>
+      </w:pPr>
+      <w:r>
+        <w:rPr>
+          <w:sz w:val="24"/>
+          <w:szCs w:val="24"/>
+        </w:rPr>
+        <w:t>View wish list</w:t>
+      </w:r>
+      <w:r>
+        <w:rPr>
+          <w:sz w:val="24"/>
+          <w:szCs w:val="24"/>
+        </w:rPr>
+        <w:t xml:space="preserve">: </w:t>
+      </w:r>
+      <w:r>
+        <w:rPr>
+          <w:color w:val="FF0000"/>
+          <w:sz w:val="24"/>
+          <w:szCs w:val="24"/>
+        </w:rPr>
+        <w:t>/product/</w:t>
+      </w:r>
+      <w:proofErr w:type="spellStart"/>
+      <w:r>
+        <w:rPr>
+          <w:color w:val="FF0000"/>
+          <w:sz w:val="24"/>
+          <w:szCs w:val="24"/>
+        </w:rPr>
+        <w:t>wishlist</w:t>
+      </w:r>
+      <w:proofErr w:type="spellEnd"/>
+      <w:r>
+        <w:rPr>
+          <w:color w:val="FF0000"/>
+          <w:sz w:val="24"/>
+          <w:szCs w:val="24"/>
+        </w:rPr>
+        <w:t xml:space="preserve"> </w:t>
+      </w:r>
+      <w:r>
+        <w:rPr>
+          <w:color w:val="8EAADB" w:themeColor="accent1" w:themeTint="99"/>
+          <w:sz w:val="24"/>
+          <w:szCs w:val="24"/>
+        </w:rPr>
+        <w:t>(</w:t>
+      </w:r>
+      <w:r>
+        <w:rPr>
+          <w:color w:val="8EAADB" w:themeColor="accent1" w:themeTint="99"/>
+          <w:sz w:val="24"/>
+          <w:szCs w:val="24"/>
+        </w:rPr>
+        <w:t>GET</w:t>
+      </w:r>
+      <w:r>
+        <w:rPr>
+          <w:color w:val="8EAADB" w:themeColor="accent1" w:themeTint="99"/>
+          <w:sz w:val="24"/>
+          <w:szCs w:val="24"/>
+        </w:rPr>
+        <w:t>)</w:t>
       </w:r>
     </w:p>
     <w:p>

</xml_diff>